<commit_message>
Latest code changes for Google File upload
</commit_message>
<xml_diff>
--- a/Back It Up.docx
+++ b/Back It Up.docx
@@ -132,6 +132,18 @@
     </w:p>
     <w:p>
       <w:pPr>
+        <w:pStyle w:val="ListParagraph"/>
+        <w:numPr>
+          <w:ilvl w:val="0"/>
+          <w:numId w:val="1"/>
+        </w:numPr>
+      </w:pPr>
+      <w:r>
+        <w:t>Push the added file from Server(pi) to google docs once a month or on click of a button</w:t>
+      </w:r>
+    </w:p>
+    <w:p>
+      <w:pPr>
         <w:pStyle w:val="Heading1"/>
       </w:pPr>
       <w:r>
@@ -182,9 +194,65 @@
     </w:p>
     <w:p>
       <w:pPr>
+        <w:pStyle w:val="ListParagraph"/>
+        <w:numPr>
+          <w:ilvl w:val="0"/>
+          <w:numId w:val="2"/>
+        </w:numPr>
+      </w:pPr>
+      <w:r>
+        <w:t>Add folder to google drive</w:t>
+      </w:r>
+    </w:p>
+    <w:p>
+      <w:pPr>
+        <w:pStyle w:val="ListParagraph"/>
+        <w:numPr>
+          <w:ilvl w:val="1"/>
+          <w:numId w:val="2"/>
+        </w:numPr>
+      </w:pPr>
+      <w:r>
+        <w:t>Do not copy the existing files twice</w:t>
+      </w:r>
+    </w:p>
+    <w:p>
+      <w:pPr>
+        <w:pStyle w:val="ListParagraph"/>
+        <w:numPr>
+          <w:ilvl w:val="0"/>
+          <w:numId w:val="2"/>
+        </w:numPr>
+      </w:pPr>
+      <w:r>
+        <w:t>View Data from Google API drive</w:t>
+      </w:r>
+    </w:p>
+    <w:p>
+      <w:pPr>
+        <w:pStyle w:val="ListParagraph"/>
+        <w:numPr>
+          <w:ilvl w:val="0"/>
+          <w:numId w:val="2"/>
+        </w:numPr>
+      </w:pPr>
+      <w:r>
+        <w:t>Calculate the free space: automate alerts if remaining space is less than 1 GB.</w:t>
+      </w:r>
+      <w:bookmarkStart w:id="0" w:name="_GoBack"/>
+      <w:bookmarkEnd w:id="0"/>
+    </w:p>
+    <w:p>
+      <w:pPr>
+        <w:ind w:left="720"/>
+      </w:pPr>
+    </w:p>
+    <w:p>
+      <w:pPr>
         <w:pStyle w:val="Heading1"/>
       </w:pPr>
       <w:r>
+        <w:lastRenderedPageBreak/>
         <w:t>System Design</w:t>
       </w:r>
     </w:p>
@@ -232,8 +300,6 @@
       <w:r>
         <w:t xml:space="preserve"> </w:t>
       </w:r>
-      <w:bookmarkStart w:id="0" w:name="_GoBack"/>
-      <w:bookmarkEnd w:id="0"/>
     </w:p>
     <w:sectPr>
       <w:pgSz w:w="12240" w:h="15840"/>
@@ -263,7 +329,7 @@
         <w:rFonts w:ascii="Symbol" w:hAnsi="Symbol" w:hint="default"/>
       </w:rPr>
     </w:lvl>
-    <w:lvl w:ilvl="1" w:tplc="04090003" w:tentative="1">
+    <w:lvl w:ilvl="1" w:tplc="04090003">
       <w:start w:val="1"/>
       <w:numFmt w:val="bullet"/>
       <w:lvlText w:val="o"/>

</xml_diff>